<commit_message>
adding it to git school md 6
</commit_message>
<xml_diff>
--- a/Module6_list_dictionary/Module 6_PT_Class_OnlineShoppintCart.docx
+++ b/Module6_list_dictionary/Module 6_PT_Class_OnlineShoppintCart.docx
@@ -179,7 +179,15 @@
         </w:numPr>
       </w:pPr>
       <w:r>
-        <w:t>My concepts of object properties became clear speacially while checking in if clause I was checking for the whole object instead of checking for the element itself</w:t>
+        <w:t xml:space="preserve">My concepts of object properties became clear </w:t>
+      </w:r>
+      <w:proofErr w:type="spellStart"/>
+      <w:r>
+        <w:t>speacially</w:t>
+      </w:r>
+      <w:proofErr w:type="spellEnd"/>
+      <w:r>
+        <w:t xml:space="preserve"> while checking in if clause I was checking for the whole object instead of checking for the element itself</w:t>
       </w:r>
       <w:r>
         <w:t>.</w:t>
@@ -212,8 +220,9 @@
           <w:i/>
           <w:iCs/>
         </w:rPr>
-        <w:t xml:space="preserve">- </w:t>
-      </w:r>
+        <w:t xml:space="preserve">- if item == </w:t>
+      </w:r>
+      <w:proofErr w:type="spellStart"/>
       <w:r>
         <w:rPr>
           <w:b/>
@@ -221,7 +230,17 @@
           <w:i/>
           <w:iCs/>
         </w:rPr>
-        <w:t>if item == ItemName:</w:t>
+        <w:t>ItemName</w:t>
+      </w:r>
+      <w:proofErr w:type="spellEnd"/>
+      <w:r>
+        <w:rPr>
+          <w:b/>
+          <w:bCs/>
+          <w:i/>
+          <w:iCs/>
+        </w:rPr>
+        <w:t>:</w:t>
       </w:r>
     </w:p>
     <w:p>
@@ -257,7 +276,47 @@
           <w:i/>
           <w:iCs/>
         </w:rPr>
-        <w:t>if item.item_name == ItemName:</w:t>
+        <w:t xml:space="preserve">if </w:t>
+      </w:r>
+      <w:proofErr w:type="spellStart"/>
+      <w:r>
+        <w:rPr>
+          <w:b/>
+          <w:bCs/>
+          <w:i/>
+          <w:iCs/>
+        </w:rPr>
+        <w:t>item.item_name</w:t>
+      </w:r>
+      <w:proofErr w:type="spellEnd"/>
+      <w:r>
+        <w:rPr>
+          <w:b/>
+          <w:bCs/>
+          <w:i/>
+          <w:iCs/>
+        </w:rPr>
+        <w:t xml:space="preserve"> == </w:t>
+      </w:r>
+      <w:proofErr w:type="spellStart"/>
+      <w:r>
+        <w:rPr>
+          <w:b/>
+          <w:bCs/>
+          <w:i/>
+          <w:iCs/>
+        </w:rPr>
+        <w:t>ItemName</w:t>
+      </w:r>
+      <w:proofErr w:type="spellEnd"/>
+      <w:r>
+        <w:rPr>
+          <w:b/>
+          <w:bCs/>
+          <w:i/>
+          <w:iCs/>
+        </w:rPr>
+        <w:t>:</w:t>
       </w:r>
     </w:p>
     <w:p>
@@ -306,7 +365,15 @@
         </w:numPr>
       </w:pPr>
       <w:r>
-        <w:t>So modify wont work if at all you want to change the description or qty or price if default values are already present.</w:t>
+        <w:t xml:space="preserve">So modify </w:t>
+      </w:r>
+      <w:proofErr w:type="spellStart"/>
+      <w:r>
+        <w:t>wont</w:t>
+      </w:r>
+      <w:proofErr w:type="spellEnd"/>
+      <w:r>
+        <w:t xml:space="preserve"> work if at all you want to change the description or qty or price if default values are already present.</w:t>
       </w:r>
     </w:p>
     <w:p>
@@ -331,13 +398,7 @@
         </w:numPr>
       </w:pPr>
       <w:r>
-        <w:t>I have added a</w:t>
-      </w:r>
-      <w:r>
-        <w:t>n</w:t>
-      </w:r>
-      <w:r>
-        <w:t xml:space="preserve"> override class that can change the quantities also in modify method or if you want to keep the same you can just pass by pressing enter.</w:t>
+        <w:t>I have added an override class that can change the quantities also in modify method or if you want to keep the same you can just pass by pressing enter.</w:t>
       </w:r>
     </w:p>
     <w:p>
@@ -367,11 +428,22 @@
         </w:numPr>
       </w:pPr>
       <w:r>
-        <w:t>Since this is a big program, I will provide the py file separately</w:t>
-      </w:r>
-    </w:p>
-    <w:p>
-      <w:r>
+        <w:t xml:space="preserve">Since this is a big program, I will provide the </w:t>
+      </w:r>
+      <w:proofErr w:type="spellStart"/>
+      <w:r>
+        <w:t>py</w:t>
+      </w:r>
+      <w:proofErr w:type="spellEnd"/>
+      <w:r>
+        <w:t xml:space="preserve"> file separately</w:t>
+      </w:r>
+    </w:p>
+    <w:p>
+      <w:r>
+        <w:rPr>
+          <w:noProof/>
+        </w:rPr>
         <w:drawing>
           <wp:inline distT="0" distB="0" distL="0" distR="0" wp14:anchorId="24A2E250" wp14:editId="17D0F04E">
             <wp:extent cx="9231013" cy="10593278"/>
@@ -440,6 +512,9 @@
         <w:ind w:left="720"/>
       </w:pPr>
       <w:r>
+        <w:rPr>
+          <w:noProof/>
+        </w:rPr>
         <w:drawing>
           <wp:inline distT="0" distB="0" distL="0" distR="0" wp14:anchorId="470495DB" wp14:editId="15F5BD0A">
             <wp:extent cx="4277322" cy="2372056"/>
@@ -516,6 +591,9 @@
         <w:pStyle w:val="ListParagraph"/>
       </w:pPr>
       <w:r>
+        <w:rPr>
+          <w:noProof/>
+        </w:rPr>
         <w:drawing>
           <wp:inline distT="0" distB="0" distL="0" distR="0" wp14:anchorId="24AD6613" wp14:editId="2B31AD7D">
             <wp:extent cx="6268325" cy="2695951"/>
@@ -576,6 +654,9 @@
         <w:pStyle w:val="ListParagraph"/>
       </w:pPr>
       <w:r>
+        <w:rPr>
+          <w:noProof/>
+        </w:rPr>
         <w:drawing>
           <wp:inline distT="0" distB="0" distL="0" distR="0" wp14:anchorId="449F3AD4" wp14:editId="2BA0A9E3">
             <wp:extent cx="4115374" cy="1362265"/>
@@ -640,6 +721,9 @@
         <w:pStyle w:val="ListParagraph"/>
       </w:pPr>
       <w:r>
+        <w:rPr>
+          <w:noProof/>
+        </w:rPr>
         <w:drawing>
           <wp:inline distT="0" distB="0" distL="0" distR="0" wp14:anchorId="0BE15F27" wp14:editId="600C0D38">
             <wp:extent cx="6992326" cy="1000265"/>
@@ -704,6 +788,9 @@
         <w:pStyle w:val="ListParagraph"/>
       </w:pPr>
       <w:r>
+        <w:rPr>
+          <w:noProof/>
+        </w:rPr>
         <w:drawing>
           <wp:inline distT="0" distB="0" distL="0" distR="0" wp14:anchorId="7FD4DFA5" wp14:editId="2494B487">
             <wp:extent cx="9316750" cy="933580"/>
@@ -764,6 +851,9 @@
         <w:pStyle w:val="ListParagraph"/>
       </w:pPr>
       <w:r>
+        <w:rPr>
+          <w:noProof/>
+        </w:rPr>
         <w:drawing>
           <wp:inline distT="0" distB="0" distL="0" distR="0" wp14:anchorId="69FF6080" wp14:editId="05260CAF">
             <wp:extent cx="7116168" cy="4572638"/>
@@ -828,6 +918,9 @@
         <w:pStyle w:val="ListParagraph"/>
       </w:pPr>
       <w:r>
+        <w:rPr>
+          <w:noProof/>
+        </w:rPr>
         <w:drawing>
           <wp:inline distT="0" distB="0" distL="0" distR="0" wp14:anchorId="2EF53108" wp14:editId="0F66DE2B">
             <wp:extent cx="4248743" cy="447737"/>
@@ -888,6 +981,9 @@
         <w:pStyle w:val="ListParagraph"/>
       </w:pPr>
       <w:r>
+        <w:rPr>
+          <w:noProof/>
+        </w:rPr>
         <w:drawing>
           <wp:inline distT="0" distB="0" distL="0" distR="0" wp14:anchorId="14D5C79B" wp14:editId="68574F8F">
             <wp:extent cx="4629796" cy="1114581"/>
@@ -948,6 +1044,9 @@
         <w:pStyle w:val="ListParagraph"/>
       </w:pPr>
       <w:r>
+        <w:rPr>
+          <w:noProof/>
+        </w:rPr>
         <w:drawing>
           <wp:inline distT="0" distB="0" distL="0" distR="0" wp14:anchorId="066E7187" wp14:editId="5605FE97">
             <wp:extent cx="4191585" cy="1619476"/>
@@ -986,6 +1085,22 @@
       </w:r>
     </w:p>
     <w:p/>
+    <w:p>
+      <w:r>
+        <w:t xml:space="preserve">Git path  - </w:t>
+      </w:r>
+      <w:hyperlink r:id="rId15" w:history="1">
+        <w:r>
+          <w:rPr>
+            <w:rStyle w:val="Hyperlink"/>
+          </w:rPr>
+          <w:t>https://github.com/ArunSaxena200/SchoolPython/blob/main/Module6_list_dictionary/PortfolioMilestone_OnlineShoppingCart.py</w:t>
+        </w:r>
+      </w:hyperlink>
+      <w:r>
+        <w:t xml:space="preserve"> </w:t>
+      </w:r>
+    </w:p>
     <w:p>
       <w:r>
         <w:t>Thanks,</w:t>
@@ -1916,6 +2031,29 @@
       <w:contextualSpacing/>
     </w:pPr>
   </w:style>
+  <w:style w:type="character" w:styleId="Hyperlink">
+    <w:name w:val="Hyperlink"/>
+    <w:basedOn w:val="DefaultParagraphFont"/>
+    <w:uiPriority w:val="99"/>
+    <w:unhideWhenUsed/>
+    <w:rsid w:val="00424899"/>
+    <w:rPr>
+      <w:color w:val="0563C1" w:themeColor="hyperlink"/>
+      <w:u w:val="single"/>
+    </w:rPr>
+  </w:style>
+  <w:style w:type="character" w:styleId="UnresolvedMention">
+    <w:name w:val="Unresolved Mention"/>
+    <w:basedOn w:val="DefaultParagraphFont"/>
+    <w:uiPriority w:val="99"/>
+    <w:semiHidden/>
+    <w:unhideWhenUsed/>
+    <w:rsid w:val="00424899"/>
+    <w:rPr>
+      <w:color w:val="605E5C"/>
+      <w:shd w:val="clear" w:color="auto" w:fill="E1DFDD"/>
+    </w:rPr>
+  </w:style>
 </w:styles>
 </file>
 

</xml_diff>